<commit_message>
started flutter frontend project
</commit_message>
<xml_diff>
--- a/Iterazione 0/Descrizione macchine e lotti.docx
+++ b/Iterazione 0/Descrizione macchine e lotti.docx
@@ -45,39 +45,84 @@
           <w:szCs w:val="28"/>
         </w:rPr>
         <w:tab/>
-        <w:t>id lotto //assegnato con un counter</w:t>
-      </w:r>
-    </w:p>
-    <w:p>
-      <w:pPr>
-        <w:rPr>
-          <w:sz w:val="28"/>
-          <w:szCs w:val="28"/>
-        </w:rPr>
-      </w:pPr>
-      <w:r>
-        <w:rPr>
-          <w:sz w:val="28"/>
-          <w:szCs w:val="28"/>
-        </w:rPr>
-        <w:tab/>
-        <w:t>id prodotto //input</w:t>
-      </w:r>
-    </w:p>
-    <w:p>
-      <w:pPr>
-        <w:rPr>
-          <w:sz w:val="28"/>
-          <w:szCs w:val="28"/>
-        </w:rPr>
-      </w:pPr>
-      <w:r>
-        <w:rPr>
-          <w:sz w:val="28"/>
-          <w:szCs w:val="28"/>
-        </w:rPr>
-        <w:tab/>
-        <w:t>numero di pezzi //input</w:t>
+      </w:r>
+      <w:r>
+        <w:rPr>
+          <w:b/>
+          <w:bCs/>
+          <w:sz w:val="28"/>
+          <w:szCs w:val="28"/>
+        </w:rPr>
+        <w:t>id lotto</w:t>
+      </w:r>
+      <w:r>
+        <w:rPr>
+          <w:sz w:val="28"/>
+          <w:szCs w:val="28"/>
+        </w:rPr>
+        <w:t xml:space="preserve"> //assegnato con un counter</w:t>
+      </w:r>
+    </w:p>
+    <w:p>
+      <w:pPr>
+        <w:rPr>
+          <w:sz w:val="28"/>
+          <w:szCs w:val="28"/>
+        </w:rPr>
+      </w:pPr>
+      <w:r>
+        <w:rPr>
+          <w:sz w:val="28"/>
+          <w:szCs w:val="28"/>
+        </w:rPr>
+        <w:tab/>
+      </w:r>
+      <w:r>
+        <w:rPr>
+          <w:b/>
+          <w:bCs/>
+          <w:sz w:val="28"/>
+          <w:szCs w:val="28"/>
+        </w:rPr>
+        <w:t>id prodotto</w:t>
+      </w:r>
+      <w:r>
+        <w:rPr>
+          <w:sz w:val="28"/>
+          <w:szCs w:val="28"/>
+        </w:rPr>
+        <w:t xml:space="preserve"> //input</w:t>
+      </w:r>
+    </w:p>
+    <w:p>
+      <w:pPr>
+        <w:rPr>
+          <w:sz w:val="28"/>
+          <w:szCs w:val="28"/>
+        </w:rPr>
+      </w:pPr>
+      <w:r>
+        <w:rPr>
+          <w:sz w:val="28"/>
+          <w:szCs w:val="28"/>
+        </w:rPr>
+        <w:tab/>
+      </w:r>
+      <w:r>
+        <w:rPr>
+          <w:b/>
+          <w:bCs/>
+          <w:sz w:val="28"/>
+          <w:szCs w:val="28"/>
+        </w:rPr>
+        <w:t>numero di pezzi</w:t>
+      </w:r>
+      <w:r>
+        <w:rPr>
+          <w:sz w:val="28"/>
+          <w:szCs w:val="28"/>
+        </w:rPr>
+        <w:t xml:space="preserve"> //input</w:t>
       </w:r>
     </w:p>
     <w:p>
@@ -90,10 +135,19 @@
       </w:pPr>
       <w:r>
         <w:rPr>
-          <w:sz w:val="28"/>
-          <w:szCs w:val="28"/>
-        </w:rPr>
-        <w:t>priorità lotto //input (a eguale priorità si fa prima quello che dura meno per ridurre il tempo medio di produzione</w:t>
+          <w:b/>
+          <w:bCs/>
+          <w:sz w:val="28"/>
+          <w:szCs w:val="28"/>
+        </w:rPr>
+        <w:t>priorità lotto</w:t>
+      </w:r>
+      <w:r>
+        <w:rPr>
+          <w:sz w:val="28"/>
+          <w:szCs w:val="28"/>
+        </w:rPr>
+        <w:t xml:space="preserve"> //input (a eguale priorità si fa prima quello che dura meno per ridurre il tempo medio di produzione</w:t>
       </w:r>
       <w:r>
         <w:rPr>
@@ -142,7 +196,22 @@
           <w:szCs w:val="28"/>
         </w:rPr>
         <w:tab/>
-        <w:t xml:space="preserve">tempo di lavorazione al pezzo per tipologia di macchina (lavorazioni ordinate) </w:t>
+      </w:r>
+      <w:r>
+        <w:rPr>
+          <w:b/>
+          <w:bCs/>
+          <w:sz w:val="28"/>
+          <w:szCs w:val="28"/>
+        </w:rPr>
+        <w:t>tempo di lavorazione al pezzo per tipologia di macchina</w:t>
+      </w:r>
+      <w:r>
+        <w:rPr>
+          <w:sz w:val="28"/>
+          <w:szCs w:val="28"/>
+        </w:rPr>
+        <w:t xml:space="preserve"> (lavorazioni ordinate) </w:t>
       </w:r>
       <w:r>
         <w:rPr>
@@ -166,23 +235,53 @@
           <w:szCs w:val="28"/>
         </w:rPr>
         <w:tab/>
-        <w:t>Data inizio lavorazione (vettore, 1 per ogni fase di lavorazione) //output</w:t>
-      </w:r>
-    </w:p>
-    <w:p>
-      <w:pPr>
-        <w:rPr>
-          <w:sz w:val="28"/>
-          <w:szCs w:val="28"/>
-        </w:rPr>
-      </w:pPr>
-      <w:r>
-        <w:rPr>
-          <w:sz w:val="28"/>
-          <w:szCs w:val="28"/>
-        </w:rPr>
-        <w:tab/>
-        <w:t>Data di fine lavorazione (vettore, 1 per ogni fase di lavorazione) //output</w:t>
+      </w:r>
+      <w:r>
+        <w:rPr>
+          <w:b/>
+          <w:bCs/>
+          <w:sz w:val="28"/>
+          <w:szCs w:val="28"/>
+        </w:rPr>
+        <w:t>Data inizio lavorazione</w:t>
+      </w:r>
+      <w:r>
+        <w:rPr>
+          <w:sz w:val="28"/>
+          <w:szCs w:val="28"/>
+        </w:rPr>
+        <w:t xml:space="preserve"> (vettore, 1 per ogni fase di lavorazione) //output</w:t>
+      </w:r>
+    </w:p>
+    <w:p>
+      <w:pPr>
+        <w:rPr>
+          <w:sz w:val="28"/>
+          <w:szCs w:val="28"/>
+        </w:rPr>
+      </w:pPr>
+      <w:r>
+        <w:rPr>
+          <w:sz w:val="28"/>
+          <w:szCs w:val="28"/>
+        </w:rPr>
+        <w:tab/>
+      </w:r>
+      <w:r>
+        <w:rPr>
+          <w:b/>
+          <w:bCs/>
+          <w:sz w:val="28"/>
+          <w:szCs w:val="28"/>
+        </w:rPr>
+        <w:t>Data di fine lavorazione</w:t>
+      </w:r>
+      <w:r>
+        <w:rPr>
+          <w:sz w:val="28"/>
+          <w:szCs w:val="28"/>
+        </w:rPr>
+        <w:t xml:space="preserve"> (vettore, 1 per ogni fase di lavorazione) //output</w:t>
       </w:r>
     </w:p>
     <w:p>

</xml_diff>